<commit_message>
update leaderboard use case descriptions, update formatting for exceptions (15 mins)
</commit_message>
<xml_diff>
--- a/Leaderboard_Matchmaking_Documents/leaderboardusecasedescriptions.docx
+++ b/Leaderboard_Matchmaking_Documents/leaderboardusecasedescriptions.docx
@@ -16,16 +16,7 @@
           <w:sz w:val="24"/>
           <w:szCs w:val="24"/>
         </w:rPr>
-        <w:t>Use case:</w:t>
-      </w:r>
-      <w:r>
-        <w:rPr>
-          <w:b/>
-          <w:bCs/>
-          <w:sz w:val="24"/>
-          <w:szCs w:val="24"/>
-        </w:rPr>
-        <w:t xml:space="preserve"> View </w:t>
+        <w:t xml:space="preserve">Use case: View </w:t>
       </w:r>
       <w:r>
         <w:rPr>
@@ -301,7 +292,21 @@
           <w:sz w:val="24"/>
           <w:szCs w:val="24"/>
         </w:rPr>
-        <w:t>GUI displays the list of top players sorted by rating (descending order)</w:t>
+        <w:t>GUI displays the list of top players sorted by rating (descending order</w:t>
+      </w:r>
+      <w:r>
+        <w:rPr>
+          <w:sz w:val="24"/>
+          <w:szCs w:val="24"/>
+        </w:rPr>
+        <w:t xml:space="preserve"> by default</w:t>
+      </w:r>
+      <w:r>
+        <w:rPr>
+          <w:sz w:val="24"/>
+          <w:szCs w:val="24"/>
+        </w:rPr>
+        <w:t>)</w:t>
       </w:r>
     </w:p>
     <w:p>
@@ -397,6 +402,113 @@
           <w:sz w:val="24"/>
           <w:szCs w:val="24"/>
         </w:rPr>
+        <w:t xml:space="preserve">: </w:t>
+      </w:r>
+    </w:p>
+    <w:p>
+      <w:pPr>
+        <w:rPr>
+          <w:sz w:val="24"/>
+          <w:szCs w:val="24"/>
+        </w:rPr>
+      </w:pPr>
+      <w:r>
+        <w:rPr>
+          <w:sz w:val="24"/>
+          <w:szCs w:val="24"/>
+        </w:rPr>
+        <w:t xml:space="preserve">2a. </w:t>
+      </w:r>
+      <w:r>
+        <w:rPr>
+          <w:sz w:val="24"/>
+          <w:szCs w:val="24"/>
+        </w:rPr>
+        <w:t>No ranking data is available</w:t>
+      </w:r>
+    </w:p>
+    <w:p>
+      <w:pPr>
+        <w:rPr>
+          <w:sz w:val="24"/>
+          <w:szCs w:val="24"/>
+        </w:rPr>
+      </w:pPr>
+      <w:r>
+        <w:rPr>
+          <w:sz w:val="24"/>
+          <w:szCs w:val="24"/>
+        </w:rPr>
+        <w:t xml:space="preserve">2b. </w:t>
+      </w:r>
+      <w:r>
+        <w:rPr>
+          <w:sz w:val="24"/>
+          <w:szCs w:val="24"/>
+        </w:rPr>
+        <w:t>Network error preventing leaderboard data from being retrieved</w:t>
+      </w:r>
+    </w:p>
+    <w:p>
+      <w:pPr>
+        <w:rPr>
+          <w:sz w:val="24"/>
+          <w:szCs w:val="24"/>
+        </w:rPr>
+      </w:pPr>
+      <w:r>
+        <w:rPr>
+          <w:b/>
+          <w:bCs/>
+          <w:sz w:val="24"/>
+          <w:szCs w:val="24"/>
+        </w:rPr>
+        <w:t>Priority</w:t>
+      </w:r>
+      <w:r>
+        <w:rPr>
+          <w:sz w:val="24"/>
+          <w:szCs w:val="24"/>
+        </w:rPr>
+        <w:t xml:space="preserve">: </w:t>
+      </w:r>
+      <w:r>
+        <w:rPr>
+          <w:sz w:val="24"/>
+          <w:szCs w:val="24"/>
+        </w:rPr>
+        <w:t>High</w:t>
+      </w:r>
+    </w:p>
+    <w:p>
+      <w:pPr>
+        <w:rPr>
+          <w:sz w:val="24"/>
+          <w:szCs w:val="24"/>
+        </w:rPr>
+      </w:pPr>
+    </w:p>
+    <w:p>
+      <w:pPr>
+        <w:rPr>
+          <w:sz w:val="24"/>
+          <w:szCs w:val="24"/>
+        </w:rPr>
+      </w:pPr>
+      <w:r>
+        <w:rPr>
+          <w:b/>
+          <w:bCs/>
+          <w:sz w:val="24"/>
+          <w:szCs w:val="24"/>
+        </w:rPr>
+        <w:t>When available</w:t>
+      </w:r>
+      <w:r>
+        <w:rPr>
+          <w:sz w:val="24"/>
+          <w:szCs w:val="24"/>
+        </w:rPr>
         <w:t>:</w:t>
       </w:r>
       <w:r>
@@ -404,131 +516,7 @@
           <w:sz w:val="24"/>
           <w:szCs w:val="24"/>
         </w:rPr>
-        <w:t xml:space="preserve"> </w:t>
-      </w:r>
-    </w:p>
-    <w:p>
-      <w:pPr>
-        <w:pStyle w:val="ListParagraph"/>
-        <w:numPr>
-          <w:ilvl w:val="0"/>
-          <w:numId w:val="4"/>
-        </w:numPr>
-        <w:rPr>
-          <w:sz w:val="24"/>
-          <w:szCs w:val="24"/>
-        </w:rPr>
-      </w:pPr>
-      <w:r>
-        <w:rPr>
-          <w:sz w:val="24"/>
-          <w:szCs w:val="24"/>
-        </w:rPr>
-        <w:t>No ranking data is available</w:t>
-      </w:r>
-    </w:p>
-    <w:p>
-      <w:pPr>
-        <w:pStyle w:val="ListParagraph"/>
-        <w:numPr>
-          <w:ilvl w:val="0"/>
-          <w:numId w:val="4"/>
-        </w:numPr>
-        <w:rPr>
-          <w:sz w:val="24"/>
-          <w:szCs w:val="24"/>
-        </w:rPr>
-      </w:pPr>
-      <w:r>
-        <w:rPr>
-          <w:sz w:val="24"/>
-          <w:szCs w:val="24"/>
-        </w:rPr>
-        <w:t>Network error preventing leaderboard data from being retrieved</w:t>
-      </w:r>
-    </w:p>
-    <w:p>
-      <w:pPr>
-        <w:rPr>
-          <w:sz w:val="24"/>
-          <w:szCs w:val="24"/>
-        </w:rPr>
-      </w:pPr>
-      <w:r>
-        <w:rPr>
-          <w:b/>
-          <w:bCs/>
-          <w:sz w:val="24"/>
-          <w:szCs w:val="24"/>
-        </w:rPr>
-        <w:t>Priority</w:t>
-      </w:r>
-      <w:r>
-        <w:rPr>
-          <w:sz w:val="24"/>
-          <w:szCs w:val="24"/>
-        </w:rPr>
-        <w:t xml:space="preserve">: </w:t>
-      </w:r>
-      <w:r>
-        <w:rPr>
-          <w:sz w:val="24"/>
-          <w:szCs w:val="24"/>
-        </w:rPr>
-        <w:t>H</w:t>
-      </w:r>
-      <w:r>
-        <w:rPr>
-          <w:sz w:val="24"/>
-          <w:szCs w:val="24"/>
-        </w:rPr>
-        <w:t>igh</w:t>
-      </w:r>
-    </w:p>
-    <w:p>
-      <w:pPr>
-        <w:rPr>
-          <w:sz w:val="24"/>
-          <w:szCs w:val="24"/>
-        </w:rPr>
-      </w:pPr>
-    </w:p>
-    <w:p>
-      <w:pPr>
-        <w:rPr>
-          <w:sz w:val="24"/>
-          <w:szCs w:val="24"/>
-        </w:rPr>
-      </w:pPr>
-      <w:r>
-        <w:rPr>
-          <w:b/>
-          <w:bCs/>
-          <w:sz w:val="24"/>
-          <w:szCs w:val="24"/>
-        </w:rPr>
-        <w:t>When available</w:t>
-      </w:r>
-      <w:r>
-        <w:rPr>
-          <w:sz w:val="24"/>
-          <w:szCs w:val="24"/>
-        </w:rPr>
-        <w:t>:</w:t>
-      </w:r>
-      <w:r>
-        <w:rPr>
-          <w:sz w:val="24"/>
-          <w:szCs w:val="24"/>
-        </w:rPr>
-        <w:t xml:space="preserve"> In 1 sprint</w:t>
-      </w:r>
-      <w:r>
-        <w:rPr>
-          <w:sz w:val="24"/>
-          <w:szCs w:val="24"/>
-        </w:rPr>
-        <w:t>, by end of project iteration 3</w:t>
+        <w:t xml:space="preserve"> In 1 sprint, by end of project iteration 3</w:t>
       </w:r>
     </w:p>
     <w:p>
@@ -781,16 +769,7 @@
           <w:sz w:val="24"/>
           <w:szCs w:val="24"/>
         </w:rPr>
-        <w:t>Leaderboard</w:t>
-      </w:r>
-      <w:r>
-        <w:rPr>
-          <w:b/>
-          <w:bCs/>
-          <w:sz w:val="24"/>
-          <w:szCs w:val="24"/>
-        </w:rPr>
-        <w:t xml:space="preserve"> Data</w:t>
+        <w:t>Leaderboard Data</w:t>
       </w:r>
     </w:p>
     <w:p>
@@ -852,14 +831,7 @@
           <w:sz w:val="24"/>
           <w:szCs w:val="24"/>
         </w:rPr>
-        <w:t xml:space="preserve"> </w:t>
-      </w:r>
-      <w:r>
-        <w:rPr>
-          <w:sz w:val="24"/>
-          <w:szCs w:val="24"/>
-        </w:rPr>
-        <w:t>Game backend</w:t>
+        <w:t xml:space="preserve"> Game backend</w:t>
       </w:r>
     </w:p>
     <w:p>
@@ -890,14 +862,7 @@
           <w:sz w:val="24"/>
           <w:szCs w:val="24"/>
         </w:rPr>
-        <w:t xml:space="preserve"> </w:t>
-      </w:r>
-      <w:r>
-        <w:rPr>
-          <w:sz w:val="24"/>
-          <w:szCs w:val="24"/>
-        </w:rPr>
-        <w:t>Ensure leaderboard displays most recent player ranking and/or performance data</w:t>
+        <w:t xml:space="preserve"> Ensure leaderboard displays most recent player ranking and/or performance data</w:t>
       </w:r>
     </w:p>
     <w:p>
@@ -987,14 +952,7 @@
           <w:sz w:val="24"/>
           <w:szCs w:val="24"/>
         </w:rPr>
-        <w:t xml:space="preserve"> </w:t>
-      </w:r>
-      <w:r>
-        <w:rPr>
-          <w:sz w:val="24"/>
-          <w:szCs w:val="24"/>
-        </w:rPr>
-        <w:t>A ranked game is completed</w:t>
+        <w:t xml:space="preserve"> A ranked game is completed</w:t>
       </w:r>
     </w:p>
     <w:p>
@@ -1139,34 +1097,29 @@
     </w:p>
     <w:p>
       <w:pPr>
+        <w:rPr>
+          <w:sz w:val="24"/>
+          <w:szCs w:val="24"/>
+        </w:rPr>
+      </w:pPr>
+      <w:r>
+        <w:rPr>
+          <w:sz w:val="24"/>
+          <w:szCs w:val="24"/>
+        </w:rPr>
+        <w:t xml:space="preserve">1,2. </w:t>
+      </w:r>
+      <w:r>
+        <w:rPr>
+          <w:sz w:val="24"/>
+          <w:szCs w:val="24"/>
+        </w:rPr>
+        <w:t>Network/database failure – preventing updates</w:t>
+      </w:r>
+    </w:p>
+    <w:p>
+      <w:pPr>
         <w:pStyle w:val="ListParagraph"/>
-        <w:numPr>
-          <w:ilvl w:val="0"/>
-          <w:numId w:val="8"/>
-        </w:numPr>
-        <w:rPr>
-          <w:sz w:val="24"/>
-          <w:szCs w:val="24"/>
-        </w:rPr>
-      </w:pPr>
-      <w:r>
-        <w:rPr>
-          <w:sz w:val="24"/>
-          <w:szCs w:val="24"/>
-        </w:rPr>
-        <w:t>N</w:t>
-      </w:r>
-      <w:r>
-        <w:rPr>
-          <w:sz w:val="24"/>
-          <w:szCs w:val="24"/>
-        </w:rPr>
-        <w:t>etwork/database failure – preventing updates</w:t>
-      </w:r>
-    </w:p>
-    <w:p>
-      <w:pPr>
-        <w:pStyle w:val="ListParagraph"/>
         <w:rPr>
           <w:sz w:val="24"/>
           <w:szCs w:val="24"/>
@@ -1247,21 +1200,7 @@
           <w:sz w:val="24"/>
           <w:szCs w:val="24"/>
         </w:rPr>
-        <w:t xml:space="preserve"> </w:t>
-      </w:r>
-      <w:r>
-        <w:rPr>
-          <w:sz w:val="24"/>
-          <w:szCs w:val="24"/>
-        </w:rPr>
-        <w:t>1 sprint, b</w:t>
-      </w:r>
-      <w:r>
-        <w:rPr>
-          <w:sz w:val="24"/>
-          <w:szCs w:val="24"/>
-        </w:rPr>
-        <w:t>y end of project iteration 2</w:t>
+        <w:t xml:space="preserve"> 1 sprint, by end of project iteration 2</w:t>
       </w:r>
     </w:p>
     <w:p>
@@ -1354,14 +1293,7 @@
           <w:sz w:val="24"/>
           <w:szCs w:val="24"/>
         </w:rPr>
-        <w:t xml:space="preserve"> </w:t>
-      </w:r>
-      <w:r>
-        <w:rPr>
-          <w:sz w:val="24"/>
-          <w:szCs w:val="24"/>
-        </w:rPr>
-        <w:t>Player database</w:t>
+        <w:t xml:space="preserve"> Player database</w:t>
       </w:r>
     </w:p>
     <w:p>
@@ -1803,43 +1735,40 @@
     </w:p>
     <w:p>
       <w:pPr>
-        <w:pStyle w:val="ListParagraph"/>
-        <w:numPr>
-          <w:ilvl w:val="0"/>
-          <w:numId w:val="10"/>
-        </w:numPr>
-        <w:rPr>
-          <w:sz w:val="24"/>
-          <w:szCs w:val="24"/>
-        </w:rPr>
-      </w:pPr>
-      <w:r>
-        <w:rPr>
-          <w:sz w:val="24"/>
-          <w:szCs w:val="24"/>
-        </w:rPr>
-        <w:t xml:space="preserve">Database failure preventing </w:t>
-      </w:r>
-      <w:r>
-        <w:rPr>
-          <w:sz w:val="24"/>
-          <w:szCs w:val="24"/>
-        </w:rPr>
-        <w:t>retrieval</w:t>
-      </w:r>
-    </w:p>
-    <w:p>
-      <w:pPr>
-        <w:pStyle w:val="ListParagraph"/>
-        <w:numPr>
-          <w:ilvl w:val="0"/>
-          <w:numId w:val="10"/>
-        </w:numPr>
-        <w:rPr>
-          <w:sz w:val="24"/>
-          <w:szCs w:val="24"/>
-        </w:rPr>
-      </w:pPr>
+        <w:rPr>
+          <w:sz w:val="24"/>
+          <w:szCs w:val="24"/>
+        </w:rPr>
+      </w:pPr>
+      <w:r>
+        <w:rPr>
+          <w:sz w:val="24"/>
+          <w:szCs w:val="24"/>
+        </w:rPr>
+        <w:t xml:space="preserve">1,2. </w:t>
+      </w:r>
+      <w:r>
+        <w:rPr>
+          <w:sz w:val="24"/>
+          <w:szCs w:val="24"/>
+        </w:rPr>
+        <w:t>Database failure preventing retrieval</w:t>
+      </w:r>
+    </w:p>
+    <w:p>
+      <w:pPr>
+        <w:rPr>
+          <w:sz w:val="24"/>
+          <w:szCs w:val="24"/>
+        </w:rPr>
+      </w:pPr>
+      <w:r>
+        <w:rPr>
+          <w:sz w:val="24"/>
+          <w:szCs w:val="24"/>
+        </w:rPr>
+        <w:t xml:space="preserve">3. </w:t>
+      </w:r>
       <w:r>
         <w:rPr>
           <w:sz w:val="24"/>
@@ -1915,14 +1844,7 @@
           <w:sz w:val="24"/>
           <w:szCs w:val="24"/>
         </w:rPr>
-        <w:t xml:space="preserve"> </w:t>
-      </w:r>
-      <w:r>
-        <w:rPr>
-          <w:sz w:val="24"/>
-          <w:szCs w:val="24"/>
-        </w:rPr>
-        <w:t>1 sprint, by end of project iteration 3</w:t>
+        <w:t xml:space="preserve"> 1 sprint, by end of project iteration 3</w:t>
       </w:r>
     </w:p>
     <w:p>
@@ -2077,14 +1999,7 @@
           <w:sz w:val="24"/>
           <w:szCs w:val="24"/>
         </w:rPr>
-        <w:t xml:space="preserve"> What other sorting options do the leaderboard </w:t>
-      </w:r>
-      <w:r>
-        <w:rPr>
-          <w:sz w:val="24"/>
-          <w:szCs w:val="24"/>
-        </w:rPr>
-        <w:t>settings offer?</w:t>
+        <w:t xml:space="preserve"> What other sorting options do the leaderboard settings offer?</w:t>
       </w:r>
     </w:p>
     <w:p>
@@ -2564,16 +2479,18 @@
     </w:p>
     <w:p>
       <w:pPr>
-        <w:pStyle w:val="ListParagraph"/>
-        <w:numPr>
-          <w:ilvl w:val="0"/>
-          <w:numId w:val="12"/>
-        </w:numPr>
-        <w:rPr>
-          <w:sz w:val="24"/>
-          <w:szCs w:val="24"/>
-        </w:rPr>
-      </w:pPr>
+        <w:rPr>
+          <w:sz w:val="24"/>
+          <w:szCs w:val="24"/>
+        </w:rPr>
+      </w:pPr>
+      <w:r>
+        <w:rPr>
+          <w:sz w:val="24"/>
+          <w:szCs w:val="24"/>
+        </w:rPr>
+        <w:t xml:space="preserve">3. </w:t>
+      </w:r>
       <w:r>
         <w:rPr>
           <w:sz w:val="24"/>
@@ -2584,16 +2501,18 @@
     </w:p>
     <w:p>
       <w:pPr>
-        <w:pStyle w:val="ListParagraph"/>
-        <w:numPr>
-          <w:ilvl w:val="0"/>
-          <w:numId w:val="12"/>
-        </w:numPr>
-        <w:rPr>
-          <w:sz w:val="24"/>
-          <w:szCs w:val="24"/>
-        </w:rPr>
-      </w:pPr>
+        <w:rPr>
+          <w:sz w:val="24"/>
+          <w:szCs w:val="24"/>
+        </w:rPr>
+      </w:pPr>
+      <w:r>
+        <w:rPr>
+          <w:sz w:val="24"/>
+          <w:szCs w:val="24"/>
+        </w:rPr>
+        <w:t xml:space="preserve">4. </w:t>
+      </w:r>
       <w:r>
         <w:rPr>
           <w:sz w:val="24"/>
@@ -2669,21 +2588,7 @@
           <w:sz w:val="24"/>
           <w:szCs w:val="24"/>
         </w:rPr>
-        <w:t xml:space="preserve"> </w:t>
-      </w:r>
-      <w:r>
-        <w:rPr>
-          <w:sz w:val="24"/>
-          <w:szCs w:val="24"/>
-        </w:rPr>
-        <w:t>1 sprint, b</w:t>
-      </w:r>
-      <w:r>
-        <w:rPr>
-          <w:sz w:val="24"/>
-          <w:szCs w:val="24"/>
-        </w:rPr>
-        <w:t>y end of iteration 3</w:t>
+        <w:t xml:space="preserve"> 1 sprint, by end of iteration 3</w:t>
       </w:r>
     </w:p>
     <w:p>
@@ -3152,14 +3057,7 @@
           <w:sz w:val="24"/>
           <w:szCs w:val="24"/>
         </w:rPr>
-        <w:t xml:space="preserve">Player toggles </w:t>
-      </w:r>
-      <w:r>
-        <w:rPr>
-          <w:sz w:val="24"/>
-          <w:szCs w:val="24"/>
-        </w:rPr>
-        <w:t>the ascending/descending option</w:t>
+        <w:t>Player toggles the ascending/descending option</w:t>
       </w:r>
     </w:p>
     <w:p>
@@ -3260,16 +3158,18 @@
     </w:p>
     <w:p>
       <w:pPr>
-        <w:pStyle w:val="ListParagraph"/>
-        <w:numPr>
-          <w:ilvl w:val="0"/>
-          <w:numId w:val="14"/>
-        </w:numPr>
-        <w:rPr>
-          <w:sz w:val="24"/>
-          <w:szCs w:val="24"/>
-        </w:rPr>
-      </w:pPr>
+        <w:rPr>
+          <w:sz w:val="24"/>
+          <w:szCs w:val="24"/>
+        </w:rPr>
+      </w:pPr>
+      <w:r>
+        <w:rPr>
+          <w:sz w:val="24"/>
+          <w:szCs w:val="24"/>
+        </w:rPr>
+        <w:t xml:space="preserve">4. </w:t>
+      </w:r>
       <w:r>
         <w:rPr>
           <w:sz w:val="24"/>
@@ -3280,16 +3180,18 @@
     </w:p>
     <w:p>
       <w:pPr>
-        <w:pStyle w:val="ListParagraph"/>
-        <w:numPr>
-          <w:ilvl w:val="0"/>
-          <w:numId w:val="14"/>
-        </w:numPr>
-        <w:rPr>
-          <w:sz w:val="24"/>
-          <w:szCs w:val="24"/>
-        </w:rPr>
-      </w:pPr>
+        <w:rPr>
+          <w:sz w:val="24"/>
+          <w:szCs w:val="24"/>
+        </w:rPr>
+      </w:pPr>
+      <w:r>
+        <w:rPr>
+          <w:sz w:val="24"/>
+          <w:szCs w:val="24"/>
+        </w:rPr>
+        <w:t xml:space="preserve">5. </w:t>
+      </w:r>
       <w:r>
         <w:rPr>
           <w:sz w:val="24"/>
@@ -3520,23 +3422,8 @@
           <w:sz w:val="24"/>
           <w:szCs w:val="24"/>
         </w:rPr>
-        <w:t xml:space="preserve"> </w:t>
-      </w:r>
-      <w:r>
-        <w:rPr>
-          <w:sz w:val="24"/>
-          <w:szCs w:val="24"/>
-        </w:rPr>
-        <w:t>Should system remember the last sorting preference for the player?</w:t>
-      </w:r>
-    </w:p>
-    <w:p>
-      <w:pPr>
-        <w:rPr>
-          <w:sz w:val="24"/>
-          <w:szCs w:val="24"/>
-        </w:rPr>
-      </w:pPr>
+        <w:t xml:space="preserve"> Should system remember the last sorting preference for the player?</w:t>
+      </w:r>
     </w:p>
     <w:p>
       <w:pPr>
@@ -3936,10 +3823,440 @@
     </w:p>
     <w:p>
       <w:pPr>
+        <w:rPr>
+          <w:sz w:val="24"/>
+          <w:szCs w:val="24"/>
+        </w:rPr>
+      </w:pPr>
+      <w:r>
+        <w:rPr>
+          <w:sz w:val="24"/>
+          <w:szCs w:val="24"/>
+        </w:rPr>
+        <w:t>2.</w:t>
+      </w:r>
+      <w:r>
+        <w:rPr>
+          <w:sz w:val="24"/>
+          <w:szCs w:val="24"/>
+        </w:rPr>
+        <w:t>Searched player does not exist</w:t>
+      </w:r>
+    </w:p>
+    <w:p>
+      <w:pPr>
+        <w:rPr>
+          <w:sz w:val="24"/>
+          <w:szCs w:val="24"/>
+        </w:rPr>
+      </w:pPr>
+      <w:r>
+        <w:rPr>
+          <w:sz w:val="24"/>
+          <w:szCs w:val="24"/>
+        </w:rPr>
+        <w:t xml:space="preserve">3. </w:t>
+      </w:r>
+      <w:r>
+        <w:rPr>
+          <w:sz w:val="24"/>
+          <w:szCs w:val="24"/>
+        </w:rPr>
+        <w:t>Database error fails to retrieve player statistics</w:t>
+      </w:r>
+    </w:p>
+    <w:p>
+      <w:pPr>
+        <w:rPr>
+          <w:sz w:val="24"/>
+          <w:szCs w:val="24"/>
+        </w:rPr>
+      </w:pPr>
+      <w:r>
+        <w:rPr>
+          <w:sz w:val="24"/>
+          <w:szCs w:val="24"/>
+        </w:rPr>
+        <w:t xml:space="preserve">3,4. </w:t>
+      </w:r>
+      <w:r>
+        <w:rPr>
+          <w:sz w:val="24"/>
+          <w:szCs w:val="24"/>
+        </w:rPr>
+        <w:t>Network error prevents GUI and database from communicating</w:t>
+      </w:r>
+    </w:p>
+    <w:p>
+      <w:pPr>
+        <w:rPr>
+          <w:sz w:val="24"/>
+          <w:szCs w:val="24"/>
+        </w:rPr>
+      </w:pPr>
+      <w:r>
+        <w:rPr>
+          <w:b/>
+          <w:bCs/>
+          <w:sz w:val="24"/>
+          <w:szCs w:val="24"/>
+        </w:rPr>
+        <w:t>Priority</w:t>
+      </w:r>
+      <w:r>
+        <w:rPr>
+          <w:sz w:val="24"/>
+          <w:szCs w:val="24"/>
+        </w:rPr>
+        <w:t xml:space="preserve">: </w:t>
+      </w:r>
+      <w:r>
+        <w:rPr>
+          <w:sz w:val="24"/>
+          <w:szCs w:val="24"/>
+        </w:rPr>
+        <w:t>Medium</w:t>
+      </w:r>
+    </w:p>
+    <w:p>
+      <w:pPr>
+        <w:rPr>
+          <w:sz w:val="24"/>
+          <w:szCs w:val="24"/>
+        </w:rPr>
+      </w:pPr>
+    </w:p>
+    <w:p>
+      <w:pPr>
+        <w:rPr>
+          <w:sz w:val="24"/>
+          <w:szCs w:val="24"/>
+        </w:rPr>
+      </w:pPr>
+      <w:r>
+        <w:rPr>
+          <w:b/>
+          <w:bCs/>
+          <w:sz w:val="24"/>
+          <w:szCs w:val="24"/>
+        </w:rPr>
+        <w:t>When available</w:t>
+      </w:r>
+      <w:r>
+        <w:rPr>
+          <w:sz w:val="24"/>
+          <w:szCs w:val="24"/>
+        </w:rPr>
+        <w:t>:</w:t>
+      </w:r>
+      <w:r>
+        <w:rPr>
+          <w:sz w:val="24"/>
+          <w:szCs w:val="24"/>
+        </w:rPr>
+        <w:t xml:space="preserve"> 2 sprints, end of project iteration 3.</w:t>
+      </w:r>
+    </w:p>
+    <w:p>
+      <w:pPr>
+        <w:rPr>
+          <w:sz w:val="24"/>
+          <w:szCs w:val="24"/>
+        </w:rPr>
+      </w:pPr>
+      <w:r>
+        <w:rPr>
+          <w:b/>
+          <w:bCs/>
+          <w:sz w:val="24"/>
+          <w:szCs w:val="24"/>
+        </w:rPr>
+        <w:t>Frequency of use</w:t>
+      </w:r>
+      <w:r>
+        <w:rPr>
+          <w:sz w:val="24"/>
+          <w:szCs w:val="24"/>
+        </w:rPr>
+        <w:t xml:space="preserve">: </w:t>
+      </w:r>
+      <w:r>
+        <w:rPr>
+          <w:sz w:val="24"/>
+          <w:szCs w:val="24"/>
+        </w:rPr>
+        <w:t>Varies on player interest</w:t>
+      </w:r>
+    </w:p>
+    <w:p>
+      <w:pPr>
+        <w:rPr>
+          <w:sz w:val="24"/>
+          <w:szCs w:val="24"/>
+        </w:rPr>
+      </w:pPr>
+      <w:r>
+        <w:rPr>
+          <w:b/>
+          <w:bCs/>
+          <w:sz w:val="24"/>
+          <w:szCs w:val="24"/>
+        </w:rPr>
+        <w:t>Channel to actor</w:t>
+      </w:r>
+      <w:r>
+        <w:rPr>
+          <w:sz w:val="24"/>
+          <w:szCs w:val="24"/>
+        </w:rPr>
+        <w:t xml:space="preserve">: </w:t>
+      </w:r>
+      <w:r>
+        <w:rPr>
+          <w:sz w:val="24"/>
+          <w:szCs w:val="24"/>
+        </w:rPr>
+        <w:t>GUI</w:t>
+      </w:r>
+    </w:p>
+    <w:p>
+      <w:pPr>
+        <w:rPr>
+          <w:sz w:val="24"/>
+          <w:szCs w:val="24"/>
+        </w:rPr>
+      </w:pPr>
+      <w:r>
+        <w:rPr>
+          <w:b/>
+          <w:bCs/>
+          <w:sz w:val="24"/>
+          <w:szCs w:val="24"/>
+        </w:rPr>
+        <w:t>Secondary actors</w:t>
+      </w:r>
+      <w:r>
+        <w:rPr>
+          <w:sz w:val="24"/>
+          <w:szCs w:val="24"/>
+        </w:rPr>
+        <w:t>:</w:t>
+      </w:r>
+      <w:r>
+        <w:rPr>
+          <w:sz w:val="24"/>
+          <w:szCs w:val="24"/>
+        </w:rPr>
+        <w:t xml:space="preserve"> Player database</w:t>
+      </w:r>
+    </w:p>
+    <w:p>
+      <w:pPr>
+        <w:rPr>
+          <w:sz w:val="24"/>
+          <w:szCs w:val="24"/>
+        </w:rPr>
+      </w:pPr>
+      <w:r>
+        <w:rPr>
+          <w:b/>
+          <w:bCs/>
+          <w:sz w:val="24"/>
+          <w:szCs w:val="24"/>
+        </w:rPr>
+        <w:t>Channel to secondary actors</w:t>
+      </w:r>
+      <w:r>
+        <w:rPr>
+          <w:sz w:val="24"/>
+          <w:szCs w:val="24"/>
+        </w:rPr>
+        <w:t xml:space="preserve">: </w:t>
+      </w:r>
+      <w:r>
+        <w:rPr>
+          <w:sz w:val="24"/>
+          <w:szCs w:val="24"/>
+        </w:rPr>
+        <w:t>System communication</w:t>
+      </w:r>
+    </w:p>
+    <w:p>
+      <w:pPr>
+        <w:rPr>
+          <w:sz w:val="24"/>
+          <w:szCs w:val="24"/>
+        </w:rPr>
+      </w:pPr>
+      <w:r>
+        <w:rPr>
+          <w:b/>
+          <w:bCs/>
+          <w:sz w:val="24"/>
+          <w:szCs w:val="24"/>
+        </w:rPr>
+        <w:t>Open issues</w:t>
+      </w:r>
+      <w:r>
+        <w:rPr>
+          <w:sz w:val="24"/>
+          <w:szCs w:val="24"/>
+        </w:rPr>
+        <w:t>:</w:t>
+      </w:r>
+      <w:r>
+        <w:rPr>
+          <w:sz w:val="24"/>
+          <w:szCs w:val="24"/>
+        </w:rPr>
+        <w:t xml:space="preserve"> Should search feature support partial matches?</w:t>
+      </w:r>
+    </w:p>
+    <w:p>
+      <w:pPr>
+        <w:rPr>
+          <w:sz w:val="24"/>
+          <w:szCs w:val="24"/>
+        </w:rPr>
+      </w:pPr>
+      <w:r>
+        <w:rPr>
+          <w:b/>
+          <w:bCs/>
+          <w:sz w:val="24"/>
+          <w:szCs w:val="24"/>
+        </w:rPr>
+        <w:lastRenderedPageBreak/>
+        <w:t>Use case:</w:t>
+      </w:r>
+      <w:r>
+        <w:rPr>
+          <w:b/>
+          <w:bCs/>
+          <w:sz w:val="24"/>
+          <w:szCs w:val="24"/>
+        </w:rPr>
+        <w:t xml:space="preserve"> View friends on leaderboard</w:t>
+      </w:r>
+    </w:p>
+    <w:p>
+      <w:pPr>
+        <w:rPr>
+          <w:sz w:val="24"/>
+          <w:szCs w:val="24"/>
+        </w:rPr>
+      </w:pPr>
+      <w:r>
+        <w:rPr>
+          <w:b/>
+          <w:bCs/>
+          <w:sz w:val="24"/>
+          <w:szCs w:val="24"/>
+        </w:rPr>
+        <w:t>Iteration</w:t>
+      </w:r>
+      <w:r>
+        <w:rPr>
+          <w:sz w:val="24"/>
+          <w:szCs w:val="24"/>
+        </w:rPr>
+        <w:t>:</w:t>
+      </w:r>
+      <w:r>
+        <w:rPr>
+          <w:sz w:val="24"/>
+          <w:szCs w:val="24"/>
+        </w:rPr>
+        <w:t xml:space="preserve"> 1</w:t>
+      </w:r>
+    </w:p>
+    <w:p>
+      <w:pPr>
+        <w:rPr>
+          <w:sz w:val="24"/>
+          <w:szCs w:val="24"/>
+        </w:rPr>
+      </w:pPr>
+      <w:r>
+        <w:rPr>
+          <w:b/>
+          <w:bCs/>
+          <w:sz w:val="24"/>
+          <w:szCs w:val="24"/>
+        </w:rPr>
+        <w:t>Primary Actor</w:t>
+      </w:r>
+      <w:r>
+        <w:rPr>
+          <w:sz w:val="24"/>
+          <w:szCs w:val="24"/>
+        </w:rPr>
+        <w:t>:</w:t>
+      </w:r>
+      <w:r>
+        <w:rPr>
+          <w:sz w:val="24"/>
+          <w:szCs w:val="24"/>
+        </w:rPr>
+        <w:t xml:space="preserve"> Player</w:t>
+      </w:r>
+    </w:p>
+    <w:p>
+      <w:pPr>
+        <w:rPr>
+          <w:sz w:val="24"/>
+          <w:szCs w:val="24"/>
+        </w:rPr>
+      </w:pPr>
+      <w:r>
+        <w:rPr>
+          <w:b/>
+          <w:bCs/>
+          <w:sz w:val="24"/>
+          <w:szCs w:val="24"/>
+        </w:rPr>
+        <w:t>Goal in context</w:t>
+      </w:r>
+      <w:r>
+        <w:rPr>
+          <w:sz w:val="24"/>
+          <w:szCs w:val="24"/>
+        </w:rPr>
+        <w:t>:</w:t>
+      </w:r>
+      <w:r>
+        <w:rPr>
+          <w:sz w:val="24"/>
+          <w:szCs w:val="24"/>
+        </w:rPr>
+        <w:t xml:space="preserve"> Allow players to filter the leaderboard to view only their friend’s rankings</w:t>
+      </w:r>
+    </w:p>
+    <w:p>
+      <w:pPr>
+        <w:rPr>
+          <w:b/>
+          <w:bCs/>
+          <w:sz w:val="24"/>
+          <w:szCs w:val="24"/>
+        </w:rPr>
+      </w:pPr>
+      <w:r>
+        <w:rPr>
+          <w:b/>
+          <w:bCs/>
+          <w:sz w:val="24"/>
+          <w:szCs w:val="24"/>
+        </w:rPr>
+        <w:t>Preconditions:</w:t>
+      </w:r>
+    </w:p>
+    <w:p>
+      <w:pPr>
         <w:pStyle w:val="ListParagraph"/>
         <w:numPr>
           <w:ilvl w:val="0"/>
-          <w:numId w:val="17"/>
+          <w:numId w:val="3"/>
         </w:numPr>
         <w:rPr>
           <w:sz w:val="24"/>
@@ -3951,7 +4268,7 @@
           <w:sz w:val="24"/>
           <w:szCs w:val="24"/>
         </w:rPr>
-        <w:t>Searched player does not exist</w:t>
+        <w:t>Player has access to leaderboard menu</w:t>
       </w:r>
     </w:p>
     <w:p>
@@ -3959,7 +4276,7 @@
         <w:pStyle w:val="ListParagraph"/>
         <w:numPr>
           <w:ilvl w:val="0"/>
-          <w:numId w:val="17"/>
+          <w:numId w:val="3"/>
         </w:numPr>
         <w:rPr>
           <w:sz w:val="24"/>
@@ -3971,7 +4288,62 @@
           <w:sz w:val="24"/>
           <w:szCs w:val="24"/>
         </w:rPr>
-        <w:t>Database error fails to retrieve player statistics</w:t>
+        <w:t>Leaderboard data and friends list must be available and updated</w:t>
+      </w:r>
+    </w:p>
+    <w:p>
+      <w:pPr>
+        <w:rPr>
+          <w:sz w:val="24"/>
+          <w:szCs w:val="24"/>
+        </w:rPr>
+      </w:pPr>
+      <w:r>
+        <w:rPr>
+          <w:b/>
+          <w:bCs/>
+          <w:sz w:val="24"/>
+          <w:szCs w:val="24"/>
+        </w:rPr>
+        <w:t>Trigger</w:t>
+      </w:r>
+      <w:r>
+        <w:rPr>
+          <w:sz w:val="24"/>
+          <w:szCs w:val="24"/>
+        </w:rPr>
+        <w:t>:</w:t>
+      </w:r>
+      <w:r>
+        <w:rPr>
+          <w:sz w:val="24"/>
+          <w:szCs w:val="24"/>
+        </w:rPr>
+        <w:t xml:space="preserve"> Player selects the option to view only friends on leaderboard</w:t>
+      </w:r>
+    </w:p>
+    <w:p>
+      <w:pPr>
+        <w:rPr>
+          <w:sz w:val="24"/>
+          <w:szCs w:val="24"/>
+        </w:rPr>
+      </w:pPr>
+      <w:r>
+        <w:rPr>
+          <w:b/>
+          <w:bCs/>
+          <w:sz w:val="24"/>
+          <w:szCs w:val="24"/>
+        </w:rPr>
+        <w:t>Scenario</w:t>
+      </w:r>
+      <w:r>
+        <w:rPr>
+          <w:sz w:val="24"/>
+          <w:szCs w:val="24"/>
+        </w:rPr>
+        <w:t>:</w:t>
       </w:r>
     </w:p>
     <w:p>
@@ -3979,7 +4351,7 @@
         <w:pStyle w:val="ListParagraph"/>
         <w:numPr>
           <w:ilvl w:val="0"/>
-          <w:numId w:val="17"/>
+          <w:numId w:val="18"/>
         </w:numPr>
         <w:rPr>
           <w:sz w:val="24"/>
@@ -3991,7 +4363,180 @@
           <w:sz w:val="24"/>
           <w:szCs w:val="24"/>
         </w:rPr>
-        <w:t>Network error prevents GUI and database from communicating</w:t>
+        <w:t>Player navigates to leaderboard menu</w:t>
+      </w:r>
+    </w:p>
+    <w:p>
+      <w:pPr>
+        <w:pStyle w:val="ListParagraph"/>
+        <w:numPr>
+          <w:ilvl w:val="0"/>
+          <w:numId w:val="18"/>
+        </w:numPr>
+        <w:rPr>
+          <w:sz w:val="24"/>
+          <w:szCs w:val="24"/>
+        </w:rPr>
+      </w:pPr>
+      <w:r>
+        <w:rPr>
+          <w:sz w:val="24"/>
+          <w:szCs w:val="24"/>
+        </w:rPr>
+        <w:t>Player selects “View Friends” filter option</w:t>
+      </w:r>
+    </w:p>
+    <w:p>
+      <w:pPr>
+        <w:pStyle w:val="ListParagraph"/>
+        <w:numPr>
+          <w:ilvl w:val="0"/>
+          <w:numId w:val="18"/>
+        </w:numPr>
+        <w:rPr>
+          <w:sz w:val="24"/>
+          <w:szCs w:val="24"/>
+        </w:rPr>
+      </w:pPr>
+      <w:r>
+        <w:rPr>
+          <w:sz w:val="24"/>
+          <w:szCs w:val="24"/>
+        </w:rPr>
+        <w:t>System retrieves player’s friends list</w:t>
+      </w:r>
+    </w:p>
+    <w:p>
+      <w:pPr>
+        <w:pStyle w:val="ListParagraph"/>
+        <w:numPr>
+          <w:ilvl w:val="0"/>
+          <w:numId w:val="18"/>
+        </w:numPr>
+        <w:rPr>
+          <w:sz w:val="24"/>
+          <w:szCs w:val="24"/>
+        </w:rPr>
+      </w:pPr>
+      <w:r>
+        <w:rPr>
+          <w:sz w:val="24"/>
+          <w:szCs w:val="24"/>
+        </w:rPr>
+        <w:t>System filters the leaderboard to display rankings of the player’s friends</w:t>
+      </w:r>
+    </w:p>
+    <w:p>
+      <w:pPr>
+        <w:pStyle w:val="ListParagraph"/>
+        <w:numPr>
+          <w:ilvl w:val="0"/>
+          <w:numId w:val="18"/>
+        </w:numPr>
+        <w:rPr>
+          <w:sz w:val="24"/>
+          <w:szCs w:val="24"/>
+        </w:rPr>
+      </w:pPr>
+      <w:r>
+        <w:rPr>
+          <w:sz w:val="24"/>
+          <w:szCs w:val="24"/>
+        </w:rPr>
+        <w:t>Player can scroll and view the filtered list</w:t>
+      </w:r>
+    </w:p>
+    <w:p>
+      <w:pPr>
+        <w:rPr>
+          <w:sz w:val="24"/>
+          <w:szCs w:val="24"/>
+        </w:rPr>
+      </w:pPr>
+      <w:r>
+        <w:rPr>
+          <w:b/>
+          <w:bCs/>
+          <w:sz w:val="24"/>
+          <w:szCs w:val="24"/>
+          <w:u w:val="single"/>
+        </w:rPr>
+        <w:t>Post conditions:</w:t>
+      </w:r>
+      <w:r>
+        <w:rPr>
+          <w:sz w:val="24"/>
+          <w:szCs w:val="24"/>
+        </w:rPr>
+        <w:t xml:space="preserve"> </w:t>
+      </w:r>
+    </w:p>
+    <w:p>
+      <w:pPr>
+        <w:rPr>
+          <w:sz w:val="24"/>
+          <w:szCs w:val="24"/>
+        </w:rPr>
+      </w:pPr>
+      <w:r>
+        <w:rPr>
+          <w:b/>
+          <w:bCs/>
+          <w:sz w:val="24"/>
+          <w:szCs w:val="24"/>
+        </w:rPr>
+        <w:t>Exceptions</w:t>
+      </w:r>
+      <w:r>
+        <w:rPr>
+          <w:sz w:val="24"/>
+          <w:szCs w:val="24"/>
+        </w:rPr>
+        <w:t xml:space="preserve">: </w:t>
+      </w:r>
+    </w:p>
+    <w:p>
+      <w:pPr>
+        <w:rPr>
+          <w:sz w:val="24"/>
+          <w:szCs w:val="24"/>
+        </w:rPr>
+      </w:pPr>
+      <w:r>
+        <w:rPr>
+          <w:sz w:val="24"/>
+          <w:szCs w:val="24"/>
+        </w:rPr>
+        <w:t xml:space="preserve">3,4. </w:t>
+      </w:r>
+      <w:r>
+        <w:rPr>
+          <w:sz w:val="24"/>
+          <w:szCs w:val="24"/>
+        </w:rPr>
+        <w:t>Network error prevents leaderboard data from being retrieved</w:t>
+      </w:r>
+    </w:p>
+    <w:p>
+      <w:pPr>
+        <w:rPr>
+          <w:sz w:val="24"/>
+          <w:szCs w:val="24"/>
+        </w:rPr>
+      </w:pPr>
+      <w:r>
+        <w:rPr>
+          <w:sz w:val="24"/>
+          <w:szCs w:val="24"/>
+        </w:rPr>
+        <w:t xml:space="preserve">3. </w:t>
+      </w:r>
+      <w:r>
+        <w:rPr>
+          <w:sz w:val="24"/>
+          <w:szCs w:val="24"/>
+        </w:rPr>
+        <w:t>Network error prevents access to friend’s list</w:t>
       </w:r>
     </w:p>
     <w:p>
@@ -4061,7 +4606,7 @@
           <w:sz w:val="24"/>
           <w:szCs w:val="24"/>
         </w:rPr>
-        <w:t xml:space="preserve"> 2 sprints, end of project iteration 3.</w:t>
+        <w:t xml:space="preserve"> 1 sprint, by end of project iteration 3</w:t>
       </w:r>
     </w:p>
     <w:p>
@@ -4216,9 +4761,24 @@
           <w:sz w:val="24"/>
           <w:szCs w:val="24"/>
         </w:rPr>
-        <w:t xml:space="preserve"> Should search feature support partial matches?</w:t>
-      </w:r>
-    </w:p>
+        <w:t xml:space="preserve"> Should players be able to sort the </w:t>
+      </w:r>
+      <w:r>
+        <w:rPr>
+          <w:sz w:val="24"/>
+          <w:szCs w:val="24"/>
+        </w:rPr>
+        <w:t>friend’s</w:t>
+      </w:r>
+      <w:r>
+        <w:rPr>
+          <w:sz w:val="24"/>
+          <w:szCs w:val="24"/>
+        </w:rPr>
+        <w:t xml:space="preserve"> leaderboard separately?</w:t>
+      </w:r>
+    </w:p>
+    <w:p/>
     <w:sectPr>
       <w:pgSz w:w="12240" w:h="15840"/>
       <w:pgMar w:top="1440" w:right="1440" w:bottom="1440" w:left="1440" w:header="708" w:footer="708" w:gutter="0"/>
@@ -4434,6 +4994,95 @@
     </w:lvl>
   </w:abstractNum>
   <w:abstractNum w:abstractNumId="2" w15:restartNumberingAfterBreak="0">
+    <w:nsid w:val="0A0461E8"/>
+    <w:multiLevelType w:val="hybridMultilevel"/>
+    <w:tmpl w:val="E3B2E2BA"/>
+    <w:lvl w:ilvl="0" w:tplc="35207DFE">
+      <w:start w:val="1"/>
+      <w:numFmt w:val="decimal"/>
+      <w:lvlText w:val="%1."/>
+      <w:lvlJc w:val="left"/>
+      <w:pPr>
+        <w:ind w:left="1080" w:hanging="360"/>
+      </w:pPr>
+      <w:rPr>
+        <w:rFonts w:hint="default"/>
+      </w:rPr>
+    </w:lvl>
+    <w:lvl w:ilvl="1" w:tplc="10090019" w:tentative="1">
+      <w:start w:val="1"/>
+      <w:numFmt w:val="lowerLetter"/>
+      <w:lvlText w:val="%2."/>
+      <w:lvlJc w:val="left"/>
+      <w:pPr>
+        <w:ind w:left="1800" w:hanging="360"/>
+      </w:pPr>
+    </w:lvl>
+    <w:lvl w:ilvl="2" w:tplc="1009001B" w:tentative="1">
+      <w:start w:val="1"/>
+      <w:numFmt w:val="lowerRoman"/>
+      <w:lvlText w:val="%3."/>
+      <w:lvlJc w:val="right"/>
+      <w:pPr>
+        <w:ind w:left="2520" w:hanging="180"/>
+      </w:pPr>
+    </w:lvl>
+    <w:lvl w:ilvl="3" w:tplc="1009000F" w:tentative="1">
+      <w:start w:val="1"/>
+      <w:numFmt w:val="decimal"/>
+      <w:lvlText w:val="%4."/>
+      <w:lvlJc w:val="left"/>
+      <w:pPr>
+        <w:ind w:left="3240" w:hanging="360"/>
+      </w:pPr>
+    </w:lvl>
+    <w:lvl w:ilvl="4" w:tplc="10090019" w:tentative="1">
+      <w:start w:val="1"/>
+      <w:numFmt w:val="lowerLetter"/>
+      <w:lvlText w:val="%5."/>
+      <w:lvlJc w:val="left"/>
+      <w:pPr>
+        <w:ind w:left="3960" w:hanging="360"/>
+      </w:pPr>
+    </w:lvl>
+    <w:lvl w:ilvl="5" w:tplc="1009001B" w:tentative="1">
+      <w:start w:val="1"/>
+      <w:numFmt w:val="lowerRoman"/>
+      <w:lvlText w:val="%6."/>
+      <w:lvlJc w:val="right"/>
+      <w:pPr>
+        <w:ind w:left="4680" w:hanging="180"/>
+      </w:pPr>
+    </w:lvl>
+    <w:lvl w:ilvl="6" w:tplc="1009000F" w:tentative="1">
+      <w:start w:val="1"/>
+      <w:numFmt w:val="decimal"/>
+      <w:lvlText w:val="%7."/>
+      <w:lvlJc w:val="left"/>
+      <w:pPr>
+        <w:ind w:left="5400" w:hanging="360"/>
+      </w:pPr>
+    </w:lvl>
+    <w:lvl w:ilvl="7" w:tplc="10090019" w:tentative="1">
+      <w:start w:val="1"/>
+      <w:numFmt w:val="lowerLetter"/>
+      <w:lvlText w:val="%8."/>
+      <w:lvlJc w:val="left"/>
+      <w:pPr>
+        <w:ind w:left="6120" w:hanging="360"/>
+      </w:pPr>
+    </w:lvl>
+    <w:lvl w:ilvl="8" w:tplc="1009001B" w:tentative="1">
+      <w:start w:val="1"/>
+      <w:numFmt w:val="lowerRoman"/>
+      <w:lvlText w:val="%9."/>
+      <w:lvlJc w:val="right"/>
+      <w:pPr>
+        <w:ind w:left="6840" w:hanging="180"/>
+      </w:pPr>
+    </w:lvl>
+  </w:abstractNum>
+  <w:abstractNum w:abstractNumId="3" w15:restartNumberingAfterBreak="0">
     <w:nsid w:val="12B96BA4"/>
     <w:multiLevelType w:val="hybridMultilevel"/>
     <w:tmpl w:val="44B8C376"/>
@@ -4522,7 +5171,7 @@
       </w:pPr>
     </w:lvl>
   </w:abstractNum>
-  <w:abstractNum w:abstractNumId="3" w15:restartNumberingAfterBreak="0">
+  <w:abstractNum w:abstractNumId="4" w15:restartNumberingAfterBreak="0">
     <w:nsid w:val="18261F2F"/>
     <w:multiLevelType w:val="hybridMultilevel"/>
     <w:tmpl w:val="44BA26FE"/>
@@ -4611,7 +5260,7 @@
       </w:pPr>
     </w:lvl>
   </w:abstractNum>
-  <w:abstractNum w:abstractNumId="4" w15:restartNumberingAfterBreak="0">
+  <w:abstractNum w:abstractNumId="5" w15:restartNumberingAfterBreak="0">
     <w:nsid w:val="18A81556"/>
     <w:multiLevelType w:val="hybridMultilevel"/>
     <w:tmpl w:val="5FBC288C"/>
@@ -4700,7 +5349,7 @@
       </w:pPr>
     </w:lvl>
   </w:abstractNum>
-  <w:abstractNum w:abstractNumId="5" w15:restartNumberingAfterBreak="0">
+  <w:abstractNum w:abstractNumId="6" w15:restartNumberingAfterBreak="0">
     <w:nsid w:val="1BA1199A"/>
     <w:multiLevelType w:val="hybridMultilevel"/>
     <w:tmpl w:val="80EE8810"/>
@@ -4789,7 +5438,7 @@
       </w:pPr>
     </w:lvl>
   </w:abstractNum>
-  <w:abstractNum w:abstractNumId="6" w15:restartNumberingAfterBreak="0">
+  <w:abstractNum w:abstractNumId="7" w15:restartNumberingAfterBreak="0">
     <w:nsid w:val="2F662A89"/>
     <w:multiLevelType w:val="hybridMultilevel"/>
     <w:tmpl w:val="D85AA69E"/>
@@ -4878,7 +5527,7 @@
       </w:pPr>
     </w:lvl>
   </w:abstractNum>
-  <w:abstractNum w:abstractNumId="7" w15:restartNumberingAfterBreak="0">
+  <w:abstractNum w:abstractNumId="8" w15:restartNumberingAfterBreak="0">
     <w:nsid w:val="41331641"/>
     <w:multiLevelType w:val="hybridMultilevel"/>
     <w:tmpl w:val="AC34F352"/>
@@ -4967,7 +5616,7 @@
       </w:pPr>
     </w:lvl>
   </w:abstractNum>
-  <w:abstractNum w:abstractNumId="8" w15:restartNumberingAfterBreak="0">
+  <w:abstractNum w:abstractNumId="9" w15:restartNumberingAfterBreak="0">
     <w:nsid w:val="42A753D7"/>
     <w:multiLevelType w:val="hybridMultilevel"/>
     <w:tmpl w:val="5BBEEB52"/>
@@ -5056,7 +5705,7 @@
       </w:pPr>
     </w:lvl>
   </w:abstractNum>
-  <w:abstractNum w:abstractNumId="9" w15:restartNumberingAfterBreak="0">
+  <w:abstractNum w:abstractNumId="10" w15:restartNumberingAfterBreak="0">
     <w:nsid w:val="43334444"/>
     <w:multiLevelType w:val="hybridMultilevel"/>
     <w:tmpl w:val="2E76F368"/>
@@ -5145,7 +5794,7 @@
       </w:pPr>
     </w:lvl>
   </w:abstractNum>
-  <w:abstractNum w:abstractNumId="10" w15:restartNumberingAfterBreak="0">
+  <w:abstractNum w:abstractNumId="11" w15:restartNumberingAfterBreak="0">
     <w:nsid w:val="4A586113"/>
     <w:multiLevelType w:val="hybridMultilevel"/>
     <w:tmpl w:val="5BBEEB52"/>
@@ -5234,7 +5883,7 @@
       </w:pPr>
     </w:lvl>
   </w:abstractNum>
-  <w:abstractNum w:abstractNumId="11" w15:restartNumberingAfterBreak="0">
+  <w:abstractNum w:abstractNumId="12" w15:restartNumberingAfterBreak="0">
     <w:nsid w:val="4D6B34A2"/>
     <w:multiLevelType w:val="hybridMultilevel"/>
     <w:tmpl w:val="5BBEEB52"/>
@@ -5323,7 +5972,7 @@
       </w:pPr>
     </w:lvl>
   </w:abstractNum>
-  <w:abstractNum w:abstractNumId="12" w15:restartNumberingAfterBreak="0">
+  <w:abstractNum w:abstractNumId="13" w15:restartNumberingAfterBreak="0">
     <w:nsid w:val="53C57866"/>
     <w:multiLevelType w:val="hybridMultilevel"/>
     <w:tmpl w:val="B874E958"/>
@@ -5412,7 +6061,185 @@
       </w:pPr>
     </w:lvl>
   </w:abstractNum>
-  <w:abstractNum w:abstractNumId="13" w15:restartNumberingAfterBreak="0">
+  <w:abstractNum w:abstractNumId="14" w15:restartNumberingAfterBreak="0">
+    <w:nsid w:val="55D50AFB"/>
+    <w:multiLevelType w:val="hybridMultilevel"/>
+    <w:tmpl w:val="5BBEEB52"/>
+    <w:lvl w:ilvl="0" w:tplc="FFFFFFFF">
+      <w:start w:val="1"/>
+      <w:numFmt w:val="decimal"/>
+      <w:lvlText w:val="%1."/>
+      <w:lvlJc w:val="left"/>
+      <w:pPr>
+        <w:ind w:left="720" w:hanging="360"/>
+      </w:pPr>
+      <w:rPr>
+        <w:rFonts w:hint="default"/>
+      </w:rPr>
+    </w:lvl>
+    <w:lvl w:ilvl="1" w:tplc="FFFFFFFF">
+      <w:start w:val="1"/>
+      <w:numFmt w:val="lowerLetter"/>
+      <w:lvlText w:val="%2."/>
+      <w:lvlJc w:val="left"/>
+      <w:pPr>
+        <w:ind w:left="1440" w:hanging="360"/>
+      </w:pPr>
+    </w:lvl>
+    <w:lvl w:ilvl="2" w:tplc="FFFFFFFF" w:tentative="1">
+      <w:start w:val="1"/>
+      <w:numFmt w:val="lowerRoman"/>
+      <w:lvlText w:val="%3."/>
+      <w:lvlJc w:val="right"/>
+      <w:pPr>
+        <w:ind w:left="2160" w:hanging="180"/>
+      </w:pPr>
+    </w:lvl>
+    <w:lvl w:ilvl="3" w:tplc="FFFFFFFF" w:tentative="1">
+      <w:start w:val="1"/>
+      <w:numFmt w:val="decimal"/>
+      <w:lvlText w:val="%4."/>
+      <w:lvlJc w:val="left"/>
+      <w:pPr>
+        <w:ind w:left="2880" w:hanging="360"/>
+      </w:pPr>
+    </w:lvl>
+    <w:lvl w:ilvl="4" w:tplc="FFFFFFFF" w:tentative="1">
+      <w:start w:val="1"/>
+      <w:numFmt w:val="lowerLetter"/>
+      <w:lvlText w:val="%5."/>
+      <w:lvlJc w:val="left"/>
+      <w:pPr>
+        <w:ind w:left="3600" w:hanging="360"/>
+      </w:pPr>
+    </w:lvl>
+    <w:lvl w:ilvl="5" w:tplc="FFFFFFFF" w:tentative="1">
+      <w:start w:val="1"/>
+      <w:numFmt w:val="lowerRoman"/>
+      <w:lvlText w:val="%6."/>
+      <w:lvlJc w:val="right"/>
+      <w:pPr>
+        <w:ind w:left="4320" w:hanging="180"/>
+      </w:pPr>
+    </w:lvl>
+    <w:lvl w:ilvl="6" w:tplc="FFFFFFFF" w:tentative="1">
+      <w:start w:val="1"/>
+      <w:numFmt w:val="decimal"/>
+      <w:lvlText w:val="%7."/>
+      <w:lvlJc w:val="left"/>
+      <w:pPr>
+        <w:ind w:left="5040" w:hanging="360"/>
+      </w:pPr>
+    </w:lvl>
+    <w:lvl w:ilvl="7" w:tplc="FFFFFFFF" w:tentative="1">
+      <w:start w:val="1"/>
+      <w:numFmt w:val="lowerLetter"/>
+      <w:lvlText w:val="%8."/>
+      <w:lvlJc w:val="left"/>
+      <w:pPr>
+        <w:ind w:left="5760" w:hanging="360"/>
+      </w:pPr>
+    </w:lvl>
+    <w:lvl w:ilvl="8" w:tplc="FFFFFFFF" w:tentative="1">
+      <w:start w:val="1"/>
+      <w:numFmt w:val="lowerRoman"/>
+      <w:lvlText w:val="%9."/>
+      <w:lvlJc w:val="right"/>
+      <w:pPr>
+        <w:ind w:left="6480" w:hanging="180"/>
+      </w:pPr>
+    </w:lvl>
+  </w:abstractNum>
+  <w:abstractNum w:abstractNumId="15" w15:restartNumberingAfterBreak="0">
+    <w:nsid w:val="5694429A"/>
+    <w:multiLevelType w:val="hybridMultilevel"/>
+    <w:tmpl w:val="9F7E5740"/>
+    <w:lvl w:ilvl="0" w:tplc="1009000F">
+      <w:start w:val="1"/>
+      <w:numFmt w:val="decimal"/>
+      <w:lvlText w:val="%1."/>
+      <w:lvlJc w:val="left"/>
+      <w:pPr>
+        <w:ind w:left="720" w:hanging="360"/>
+      </w:pPr>
+      <w:rPr>
+        <w:rFonts w:hint="default"/>
+      </w:rPr>
+    </w:lvl>
+    <w:lvl w:ilvl="1" w:tplc="10090019" w:tentative="1">
+      <w:start w:val="1"/>
+      <w:numFmt w:val="lowerLetter"/>
+      <w:lvlText w:val="%2."/>
+      <w:lvlJc w:val="left"/>
+      <w:pPr>
+        <w:ind w:left="1440" w:hanging="360"/>
+      </w:pPr>
+    </w:lvl>
+    <w:lvl w:ilvl="2" w:tplc="1009001B" w:tentative="1">
+      <w:start w:val="1"/>
+      <w:numFmt w:val="lowerRoman"/>
+      <w:lvlText w:val="%3."/>
+      <w:lvlJc w:val="right"/>
+      <w:pPr>
+        <w:ind w:left="2160" w:hanging="180"/>
+      </w:pPr>
+    </w:lvl>
+    <w:lvl w:ilvl="3" w:tplc="1009000F" w:tentative="1">
+      <w:start w:val="1"/>
+      <w:numFmt w:val="decimal"/>
+      <w:lvlText w:val="%4."/>
+      <w:lvlJc w:val="left"/>
+      <w:pPr>
+        <w:ind w:left="2880" w:hanging="360"/>
+      </w:pPr>
+    </w:lvl>
+    <w:lvl w:ilvl="4" w:tplc="10090019" w:tentative="1">
+      <w:start w:val="1"/>
+      <w:numFmt w:val="lowerLetter"/>
+      <w:lvlText w:val="%5."/>
+      <w:lvlJc w:val="left"/>
+      <w:pPr>
+        <w:ind w:left="3600" w:hanging="360"/>
+      </w:pPr>
+    </w:lvl>
+    <w:lvl w:ilvl="5" w:tplc="1009001B" w:tentative="1">
+      <w:start w:val="1"/>
+      <w:numFmt w:val="lowerRoman"/>
+      <w:lvlText w:val="%6."/>
+      <w:lvlJc w:val="right"/>
+      <w:pPr>
+        <w:ind w:left="4320" w:hanging="180"/>
+      </w:pPr>
+    </w:lvl>
+    <w:lvl w:ilvl="6" w:tplc="1009000F" w:tentative="1">
+      <w:start w:val="1"/>
+      <w:numFmt w:val="decimal"/>
+      <w:lvlText w:val="%7."/>
+      <w:lvlJc w:val="left"/>
+      <w:pPr>
+        <w:ind w:left="5040" w:hanging="360"/>
+      </w:pPr>
+    </w:lvl>
+    <w:lvl w:ilvl="7" w:tplc="10090019" w:tentative="1">
+      <w:start w:val="1"/>
+      <w:numFmt w:val="lowerLetter"/>
+      <w:lvlText w:val="%8."/>
+      <w:lvlJc w:val="left"/>
+      <w:pPr>
+        <w:ind w:left="5760" w:hanging="360"/>
+      </w:pPr>
+    </w:lvl>
+    <w:lvl w:ilvl="8" w:tplc="1009001B" w:tentative="1">
+      <w:start w:val="1"/>
+      <w:numFmt w:val="lowerRoman"/>
+      <w:lvlText w:val="%9."/>
+      <w:lvlJc w:val="right"/>
+      <w:pPr>
+        <w:ind w:left="6480" w:hanging="180"/>
+      </w:pPr>
+    </w:lvl>
+  </w:abstractNum>
+  <w:abstractNum w:abstractNumId="16" w15:restartNumberingAfterBreak="0">
     <w:nsid w:val="63A75852"/>
     <w:multiLevelType w:val="hybridMultilevel"/>
     <w:tmpl w:val="C81C79CC"/>
@@ -5525,7 +6352,7 @@
       </w:rPr>
     </w:lvl>
   </w:abstractNum>
-  <w:abstractNum w:abstractNumId="14" w15:restartNumberingAfterBreak="0">
+  <w:abstractNum w:abstractNumId="17" w15:restartNumberingAfterBreak="0">
     <w:nsid w:val="76085441"/>
     <w:multiLevelType w:val="hybridMultilevel"/>
     <w:tmpl w:val="B032DE2C"/>
@@ -5614,7 +6441,7 @@
       </w:pPr>
     </w:lvl>
   </w:abstractNum>
-  <w:abstractNum w:abstractNumId="15" w15:restartNumberingAfterBreak="0">
+  <w:abstractNum w:abstractNumId="18" w15:restartNumberingAfterBreak="0">
     <w:nsid w:val="77CE73BC"/>
     <w:multiLevelType w:val="multilevel"/>
     <w:tmpl w:val="81041480"/>
@@ -5736,49 +6563,49 @@
     </w:lvl>
   </w:abstractNum>
   <w:num w:numId="1" w16cid:durableId="1067190983">
+    <w:abstractNumId w:val="12"/>
+  </w:num>
+  <w:num w:numId="2" w16cid:durableId="1826048744">
+    <w:abstractNumId w:val="13"/>
+  </w:num>
+  <w:num w:numId="3" w16cid:durableId="368263591">
+    <w:abstractNumId w:val="16"/>
+  </w:num>
+  <w:num w:numId="4" w16cid:durableId="1857693114">
+    <w:abstractNumId w:val="10"/>
+  </w:num>
+  <w:num w:numId="5" w16cid:durableId="359404634">
+    <w:abstractNumId w:val="5"/>
+  </w:num>
+  <w:num w:numId="6" w16cid:durableId="978807446">
+    <w:abstractNumId w:val="6"/>
+  </w:num>
+  <w:num w:numId="7" w16cid:durableId="1049651356">
+    <w:abstractNumId w:val="18"/>
+  </w:num>
+  <w:num w:numId="8" w16cid:durableId="1473786713">
+    <w:abstractNumId w:val="3"/>
+  </w:num>
+  <w:num w:numId="9" w16cid:durableId="1450510921">
     <w:abstractNumId w:val="11"/>
   </w:num>
-  <w:num w:numId="2" w16cid:durableId="1826048744">
-    <w:abstractNumId w:val="12"/>
+  <w:num w:numId="10" w16cid:durableId="1936785884">
+    <w:abstractNumId w:val="7"/>
   </w:num>
-  <w:num w:numId="3" w16cid:durableId="368263591">
-    <w:abstractNumId w:val="13"/>
-  </w:num>
-  <w:num w:numId="4" w16cid:durableId="1857693114">
+  <w:num w:numId="11" w16cid:durableId="729577004">
     <w:abstractNumId w:val="9"/>
   </w:num>
-  <w:num w:numId="5" w16cid:durableId="359404634">
+  <w:num w:numId="12" w16cid:durableId="1301151910">
     <w:abstractNumId w:val="4"/>
-  </w:num>
-  <w:num w:numId="6" w16cid:durableId="978807446">
-    <w:abstractNumId w:val="5"/>
-  </w:num>
-  <w:num w:numId="7" w16cid:durableId="1049651356">
-    <w:abstractNumId w:val="15"/>
-  </w:num>
-  <w:num w:numId="8" w16cid:durableId="1473786713">
-    <w:abstractNumId w:val="2"/>
-  </w:num>
-  <w:num w:numId="9" w16cid:durableId="1450510921">
-    <w:abstractNumId w:val="10"/>
-  </w:num>
-  <w:num w:numId="10" w16cid:durableId="1936785884">
-    <w:abstractNumId w:val="6"/>
-  </w:num>
-  <w:num w:numId="11" w16cid:durableId="729577004">
-    <w:abstractNumId w:val="8"/>
-  </w:num>
-  <w:num w:numId="12" w16cid:durableId="1301151910">
-    <w:abstractNumId w:val="3"/>
   </w:num>
   <w:num w:numId="13" w16cid:durableId="1786003685">
     <w:abstractNumId w:val="0"/>
   </w:num>
   <w:num w:numId="14" w16cid:durableId="781068054">
-    <w:abstractNumId w:val="14"/>
+    <w:abstractNumId w:val="17"/>
   </w:num>
   <w:num w:numId="15" w16cid:durableId="806971773">
-    <w:abstractNumId w:val="11"/>
+    <w:abstractNumId w:val="12"/>
     <w:lvlOverride w:ilvl="0">
       <w:startOverride w:val="1"/>
     </w:lvlOverride>
@@ -5811,7 +6638,16 @@
     <w:abstractNumId w:val="1"/>
   </w:num>
   <w:num w:numId="17" w16cid:durableId="844127693">
-    <w:abstractNumId w:val="7"/>
+    <w:abstractNumId w:val="8"/>
+  </w:num>
+  <w:num w:numId="18" w16cid:durableId="1822892256">
+    <w:abstractNumId w:val="14"/>
+  </w:num>
+  <w:num w:numId="19" w16cid:durableId="1786925341">
+    <w:abstractNumId w:val="2"/>
+  </w:num>
+  <w:num w:numId="20" w16cid:durableId="366680013">
+    <w:abstractNumId w:val="15"/>
   </w:num>
 </w:numbering>
 </file>
@@ -6221,6 +7057,7 @@
   <w:style w:type="character" w:default="1" w:styleId="DefaultParagraphFont">
     <w:name w:val="Default Paragraph Font"/>
     <w:uiPriority w:val="1"/>
+    <w:semiHidden/>
     <w:unhideWhenUsed/>
   </w:style>
   <w:style w:type="table" w:default="1" w:styleId="TableNormal">
@@ -6551,4 +7388,16 @@
     </a:ext>
   </a:extLst>
 </a:theme>
+</file>
+
+<file path=customXml/item1.xml><?xml version="1.0" encoding="utf-8"?>
+<b:Sources xmlns:b="http://schemas.openxmlformats.org/officeDocument/2006/bibliography" xmlns="http://schemas.openxmlformats.org/officeDocument/2006/bibliography" SelectedStyle="\APASixthEditionOfficeOnline.xsl" StyleName="APA" Version="6"/>
+</file>
+
+<file path=customXml/itemProps1.xml><?xml version="1.0" encoding="utf-8"?>
+<ds:datastoreItem xmlns:ds="http://schemas.openxmlformats.org/officeDocument/2006/customXml" ds:itemID="{152E731F-94D3-4008-B6C4-95D9959A2243}">
+  <ds:schemaRefs>
+    <ds:schemaRef ds:uri="http://schemas.openxmlformats.org/officeDocument/2006/bibliography"/>
+  </ds:schemaRefs>
+</ds:datastoreItem>
 </file>
</xml_diff>